<commit_message>
Added the Proposal as a rendered PDF File
</commit_message>
<xml_diff>
--- a/2 Proposal/GEO880 Projekt Proposal.docx
+++ b/2 Proposal/GEO880 Projekt Proposal.docx
@@ -91,8 +91,125 @@
     </w:p>
     <w:p>
       <w:pPr>
+        <w:rPr>
+          <w:lang w:val="en-US"/>
+        </w:rPr>
+      </w:pPr>
+    </w:p>
+    <w:p>
+      <w:pPr>
         <w:pStyle w:val="berschrift1"/>
         <w:rPr>
+          <w:rFonts w:asciiTheme="minorHAnsi" w:eastAsiaTheme="minorHAnsi" w:hAnsiTheme="minorHAnsi" w:cstheme="minorBidi"/>
+          <w:color w:val="auto"/>
+          <w:sz w:val="24"/>
+          <w:szCs w:val="24"/>
+          <w:lang w:val="en-US"/>
+        </w:rPr>
+      </w:pPr>
+      <w:r>
+        <w:rPr>
+          <w:rFonts w:asciiTheme="minorHAnsi" w:eastAsiaTheme="minorHAnsi" w:hAnsiTheme="minorHAnsi" w:cstheme="minorBidi"/>
+          <w:color w:val="auto"/>
+          <w:sz w:val="24"/>
+          <w:szCs w:val="24"/>
+          <w:lang w:val="en-US"/>
+        </w:rPr>
+        <w:t>- How accurately can we identify transportation modes based on GPS data features such as speed, elevation change, similarity measures and stop frequency?</w:t>
+      </w:r>
+    </w:p>
+    <w:p>
+      <w:pPr>
+        <w:pStyle w:val="berschrift1"/>
+        <w:rPr>
+          <w:rFonts w:asciiTheme="minorHAnsi" w:eastAsiaTheme="minorHAnsi" w:hAnsiTheme="minorHAnsi" w:cstheme="minorBidi"/>
+          <w:color w:val="auto"/>
+          <w:sz w:val="24"/>
+          <w:szCs w:val="24"/>
+          <w:lang w:val="en-US"/>
+        </w:rPr>
+      </w:pPr>
+      <w:r>
+        <w:rPr>
+          <w:rFonts w:asciiTheme="minorHAnsi" w:eastAsiaTheme="minorHAnsi" w:hAnsiTheme="minorHAnsi" w:cstheme="minorBidi"/>
+          <w:color w:val="auto"/>
+          <w:sz w:val="24"/>
+          <w:szCs w:val="24"/>
+          <w:lang w:val="en-US"/>
+        </w:rPr>
+        <w:t>- What are the challenges in distinguishing between similar modes (e.g., jogging &amp; biking)?</w:t>
+      </w:r>
+    </w:p>
+    <w:p>
+      <w:pPr>
+        <w:pStyle w:val="berschrift1"/>
+        <w:rPr>
+          <w:rFonts w:asciiTheme="minorHAnsi" w:eastAsiaTheme="minorHAnsi" w:hAnsiTheme="minorHAnsi" w:cstheme="minorBidi"/>
+          <w:color w:val="auto"/>
+          <w:sz w:val="24"/>
+          <w:szCs w:val="24"/>
+          <w:lang w:val="en-US"/>
+        </w:rPr>
+      </w:pPr>
+      <w:r>
+        <w:rPr>
+          <w:rFonts w:asciiTheme="minorHAnsi" w:eastAsiaTheme="minorHAnsi" w:hAnsiTheme="minorHAnsi" w:cstheme="minorBidi"/>
+          <w:color w:val="auto"/>
+          <w:sz w:val="24"/>
+          <w:szCs w:val="24"/>
+          <w:lang w:val="en-US"/>
+        </w:rPr>
+        <w:t xml:space="preserve">- How do environmental factors like street data influence the accuracy of transportation mode detection </w:t>
+      </w:r>
+      <w:proofErr w:type="spellStart"/>
+      <w:r>
+        <w:rPr>
+          <w:rFonts w:asciiTheme="minorHAnsi" w:eastAsiaTheme="minorHAnsi" w:hAnsiTheme="minorHAnsi" w:cstheme="minorBidi"/>
+          <w:color w:val="auto"/>
+          <w:sz w:val="24"/>
+          <w:szCs w:val="24"/>
+          <w:lang w:val="en-US"/>
+        </w:rPr>
+        <w:t>models?</w:t>
+      </w:r>
+    </w:p>
+    <w:p>
+      <w:pPr>
+        <w:pStyle w:val="berschrift1"/>
+        <w:rPr>
+          <w:rFonts w:asciiTheme="minorHAnsi" w:eastAsiaTheme="minorHAnsi" w:hAnsiTheme="minorHAnsi" w:cstheme="minorBidi"/>
+          <w:color w:val="auto"/>
+          <w:sz w:val="24"/>
+          <w:szCs w:val="24"/>
+          <w:lang w:val="en-US"/>
+        </w:rPr>
+      </w:pPr>
+      <w:r>
+        <w:rPr>
+          <w:rFonts w:asciiTheme="minorHAnsi" w:eastAsiaTheme="minorHAnsi" w:hAnsiTheme="minorHAnsi" w:cstheme="minorBidi"/>
+          <w:color w:val="auto"/>
+          <w:sz w:val="24"/>
+          <w:szCs w:val="24"/>
+          <w:lang w:val="en-US"/>
+        </w:rPr>
+        <w:t>Thi</w:t>
+      </w:r>
+      <w:proofErr w:type="spellEnd"/>
+      <w:r>
+        <w:rPr>
+          <w:rFonts w:asciiTheme="minorHAnsi" w:eastAsiaTheme="minorHAnsi" w:hAnsiTheme="minorHAnsi" w:cstheme="minorBidi"/>
+          <w:color w:val="auto"/>
+          <w:sz w:val="24"/>
+          <w:szCs w:val="24"/>
+          <w:lang w:val="en-US"/>
+        </w:rPr>
+        <w:t>s proposal aims to develop a method to classify different modes of transportation using GPS-derived metrics in Switzerland. By leveraging features like speed, elevation change, stop frequency and similarity measures, the research will evaluate the accuracy of a self-developed model in differentiating transportation modes, including jogging, biking, hiking, and ski touring.</w:t>
+      </w:r>
+    </w:p>
+    <w:p>
+      <w:pPr>
+        <w:pStyle w:val="berschrift1"/>
+        <w:rPr>
           <w:lang w:val="en-US"/>
         </w:rPr>
       </w:pPr>
@@ -104,15 +221,19 @@
       </w:r>
     </w:p>
     <w:p>
-      <w:proofErr w:type="spellStart"/>
+      <w:pPr>
+        <w:rPr>
+          <w:lang w:val="en-US"/>
+        </w:rPr>
+      </w:pPr>
       <w:r>
         <w:rPr>
           <w:b/>
           <w:bCs/>
+          <w:lang w:val="en-US"/>
         </w:rPr>
         <w:t>Objectives</w:t>
       </w:r>
-      <w:proofErr w:type="spellEnd"/>
     </w:p>
     <w:p>
       <w:pPr>
@@ -317,6 +438,7 @@
           <w:b/>
           <w:bCs/>
         </w:rPr>
+        <w:lastRenderedPageBreak/>
         <w:t>Analysis Approach</w:t>
       </w:r>
     </w:p>
@@ -488,7 +610,6 @@
           <w:b/>
           <w:bCs/>
         </w:rPr>
-        <w:lastRenderedPageBreak/>
         <w:t>Model Evaluation</w:t>
       </w:r>
     </w:p>

</xml_diff>